<commit_message>
Updated to target Office 365
</commit_message>
<xml_diff>
--- a/10984A_GithubUserGuideforMCTs.docx
+++ b/10984A_GithubUserGuideforMCTs.docx
@@ -28,140 +28,140 @@
         <w:t>Office 365</w:t>
       </w:r>
       <w:r>
-        <w:t xml:space="preserve"> and Micros</w:t>
+        <w:t xml:space="preserve"> and Microsoft Azure</w:t>
+      </w:r>
+      <w:r>
+        <w:t xml:space="preserve">, </w:t>
+      </w:r>
+      <w:r>
+        <w:t>are updated</w:t>
+      </w:r>
+      <w:r>
+        <w:t xml:space="preserve"> frequently. </w:t>
+      </w:r>
+      <w:r>
+        <w:t>This</w:t>
+      </w:r>
+      <w:r>
+        <w:t xml:space="preserve"> lead</w:t>
+      </w:r>
+      <w:r>
+        <w:t>s</w:t>
+      </w:r>
+      <w:r>
+        <w:t xml:space="preserve"> to issues for </w:t>
+      </w:r>
+      <w:r>
+        <w:t xml:space="preserve">Microsoft Certified Trainers </w:t>
+      </w:r>
+      <w:r>
+        <w:t>(</w:t>
+      </w:r>
+      <w:r>
+        <w:t>MCTs</w:t>
+      </w:r>
+      <w:r>
+        <w:t xml:space="preserve">) when they teach </w:t>
+      </w:r>
+      <w:r>
+        <w:t>courses</w:t>
+      </w:r>
+      <w:r>
+        <w:t xml:space="preserve">, such as </w:t>
+      </w:r>
+      <w:r>
+        <w:rPr>
+          <w:i/>
+        </w:rPr>
+        <w:t>10984: Deploying and Managing Office 365 Hybrid Deployments</w:t>
+      </w:r>
+      <w:r>
+        <w:t>,</w:t>
+      </w:r>
+      <w:r>
+        <w:t xml:space="preserve"> because </w:t>
+      </w:r>
+      <w:r>
+        <w:t xml:space="preserve">lab steps change frequently as the </w:t>
+      </w:r>
+      <w:r>
+        <w:t xml:space="preserve">service changes. </w:t>
+      </w:r>
+      <w:r>
+        <w:t xml:space="preserve">Due to the frequency of the changes and the fact that there may not be any notification when changes occur, it can be difficult for the course development team to rapidly identify and address any lab changes. </w:t>
+      </w:r>
+    </w:p>
+    <w:p>
+      <w:pPr>
+        <w:ind w:left="0"/>
+      </w:pPr>
+      <w:r>
+        <w:t>To address these issues, w</w:t>
+      </w:r>
+      <w:r>
+        <w:t xml:space="preserve">e are </w:t>
+      </w:r>
+      <w:r>
+        <w:t xml:space="preserve">using GitHub to publish </w:t>
+      </w:r>
+      <w:r>
+        <w:t xml:space="preserve">the lab </w:t>
+      </w:r>
+      <w:r>
+        <w:t xml:space="preserve">steps </w:t>
+      </w:r>
+      <w:r>
+        <w:t xml:space="preserve">and lab </w:t>
+      </w:r>
+      <w:r>
+        <w:t xml:space="preserve">scripts </w:t>
+      </w:r>
+      <w:r>
+        <w:t xml:space="preserve">for </w:t>
+      </w:r>
+      <w:r>
+        <w:t>courses</w:t>
+      </w:r>
+      <w:r>
+        <w:t xml:space="preserve"> that cover cloud services like </w:t>
+      </w:r>
+      <w:r>
+        <w:t xml:space="preserve">Microsoft </w:t>
+      </w:r>
+      <w:r>
+        <w:t>Office 365.</w:t>
+      </w:r>
+      <w:r>
+        <w:t xml:space="preserve"> </w:t>
+      </w:r>
+      <w:r>
+        <w:t xml:space="preserve">Using GitHub </w:t>
+      </w:r>
+      <w:r>
+        <w:t xml:space="preserve">allows for </w:t>
+      </w:r>
+      <w:r>
+        <w:t>collaboration</w:t>
+      </w:r>
+      <w:r>
+        <w:t xml:space="preserve"> between the course</w:t>
+      </w:r>
+      <w:r>
+        <w:t>’s</w:t>
+      </w:r>
+      <w:r>
+        <w:t xml:space="preserve"> authors and MCTs to keep the content current with </w:t>
+      </w:r>
+      <w:r>
+        <w:t xml:space="preserve">Microsoft </w:t>
+      </w:r>
+      <w:r>
+        <w:t xml:space="preserve">Office 365 </w:t>
       </w:r>
       <w:bookmarkStart w:id="0" w:name="_GoBack"/>
       <w:bookmarkEnd w:id="0"/>
       <w:r>
-        <w:t>oft Azure</w:t>
-      </w:r>
-      <w:r>
-        <w:t xml:space="preserve">, </w:t>
-      </w:r>
-      <w:r>
-        <w:t>are updated</w:t>
-      </w:r>
-      <w:r>
-        <w:t xml:space="preserve"> frequently. </w:t>
-      </w:r>
-      <w:r>
-        <w:t>This</w:t>
-      </w:r>
-      <w:r>
-        <w:t xml:space="preserve"> lead</w:t>
-      </w:r>
-      <w:r>
-        <w:t>s</w:t>
-      </w:r>
-      <w:r>
-        <w:t xml:space="preserve"> to issues for </w:t>
-      </w:r>
-      <w:r>
-        <w:t xml:space="preserve">Microsoft Certified Trainers </w:t>
-      </w:r>
-      <w:r>
-        <w:t>(</w:t>
-      </w:r>
-      <w:r>
-        <w:t>MCTs</w:t>
-      </w:r>
-      <w:r>
-        <w:t xml:space="preserve">) when they teach </w:t>
-      </w:r>
-      <w:r>
-        <w:t>courses</w:t>
-      </w:r>
-      <w:r>
-        <w:t xml:space="preserve">, such as </w:t>
-      </w:r>
-      <w:r>
-        <w:rPr>
-          <w:i/>
-        </w:rPr>
-        <w:t>10984: Deploying and Managing Office 365 Hybrid Deployments</w:t>
-      </w:r>
-      <w:r>
-        <w:t>,</w:t>
-      </w:r>
-      <w:r>
-        <w:t xml:space="preserve"> because </w:t>
-      </w:r>
-      <w:r>
-        <w:t xml:space="preserve">lab steps change frequently as the </w:t>
-      </w:r>
-      <w:r>
-        <w:t xml:space="preserve">service changes. </w:t>
-      </w:r>
-      <w:r>
-        <w:t xml:space="preserve">Due to the frequency of the changes and the fact that there may not be any notification when changes occur, it can be difficult for the course development team to rapidly identify and address any lab changes. </w:t>
-      </w:r>
-    </w:p>
-    <w:p>
-      <w:pPr>
-        <w:ind w:left="0"/>
-      </w:pPr>
-      <w:r>
-        <w:t>To address these issues, w</w:t>
-      </w:r>
-      <w:r>
-        <w:t xml:space="preserve">e are </w:t>
-      </w:r>
-      <w:r>
-        <w:t xml:space="preserve">using GitHub to publish </w:t>
-      </w:r>
-      <w:r>
-        <w:t xml:space="preserve">the lab </w:t>
-      </w:r>
-      <w:r>
-        <w:t xml:space="preserve">steps </w:t>
-      </w:r>
-      <w:r>
-        <w:t xml:space="preserve">and lab </w:t>
-      </w:r>
-      <w:r>
-        <w:t xml:space="preserve">scripts </w:t>
-      </w:r>
-      <w:r>
-        <w:t xml:space="preserve">for </w:t>
-      </w:r>
-      <w:r>
-        <w:t>courses</w:t>
-      </w:r>
-      <w:r>
-        <w:t xml:space="preserve"> that cover cloud services like </w:t>
-      </w:r>
-      <w:r>
-        <w:t>Microsoft Azure</w:t>
-      </w:r>
-      <w:r>
-        <w:t>.</w:t>
-      </w:r>
-      <w:r>
-        <w:t xml:space="preserve"> </w:t>
-      </w:r>
-      <w:r>
-        <w:t xml:space="preserve">Using GitHub </w:t>
-      </w:r>
-      <w:r>
-        <w:t xml:space="preserve">allows for </w:t>
-      </w:r>
-      <w:r>
-        <w:t>collaboration</w:t>
-      </w:r>
-      <w:r>
-        <w:t xml:space="preserve"> between the course</w:t>
-      </w:r>
-      <w:r>
-        <w:t>’s</w:t>
-      </w:r>
-      <w:r>
-        <w:t xml:space="preserve"> authors and MCTs to keep the content current with </w:t>
-      </w:r>
-      <w:r>
-        <w:t>Microsoft Azure</w:t>
-      </w:r>
-      <w:r>
-        <w:t xml:space="preserve"> platform </w:t>
+        <w:t xml:space="preserve">platform </w:t>
       </w:r>
       <w:r>
         <w:t xml:space="preserve">changes. </w:t>
@@ -10819,7 +10819,7 @@
 </file>
 
 <file path=customXml/itemProps1.xml><?xml version="1.0" encoding="utf-8"?>
-<ds:datastoreItem xmlns:ds="http://schemas.openxmlformats.org/officeDocument/2006/customXml" ds:itemID="{9DA85A89-1C40-4698-A25B-CA8E4FB94349}">
+<ds:datastoreItem xmlns:ds="http://schemas.openxmlformats.org/officeDocument/2006/customXml" ds:itemID="{52B39836-2E4D-4044-B593-C739961B436F}">
   <ds:schemaRefs>
     <ds:schemaRef ds:uri="http://schemas.openxmlformats.org/officeDocument/2006/bibliography"/>
   </ds:schemaRefs>

</xml_diff>